<commit_message>
Controller and Project Settings Updated
Buttons, Sticks, and Triggers fucntion properly for the Player Controller.
</commit_message>
<xml_diff>
--- a/DiorimoProject.docx
+++ b/DiorimoProject.docx
@@ -171,12 +171,793 @@
       </w:r>
       <w:proofErr w:type="spellStart"/>
       <w:r>
-        <w:t>V</w:t>
+        <w:t>Varia</w:t>
+      </w:r>
+      <w:proofErr w:type="spellEnd"/>
+      <w:r>
+        <w:t xml:space="preserve"> Suit)</w:t>
+      </w:r>
+    </w:p>
+    <w:p>
+      <w:pPr>
+        <w:pStyle w:val="ListParagraph"/>
+        <w:numPr>
+          <w:ilvl w:val="0"/>
+          <w:numId w:val="1"/>
+        </w:numPr>
+      </w:pPr>
+      <w:r>
+        <w:t>Attachment to Walk Freely on water</w:t>
+      </w:r>
+      <w:r>
+        <w:t xml:space="preserve"> (Gravity Suit)</w:t>
+      </w:r>
+    </w:p>
+    <w:p>
+      <w:pPr>
+        <w:pStyle w:val="ListParagraph"/>
+        <w:numPr>
+          <w:ilvl w:val="0"/>
+          <w:numId w:val="1"/>
+        </w:numPr>
+      </w:pPr>
+      <w:r>
+        <w:t>Arm Cannon?</w:t>
+      </w:r>
+    </w:p>
+    <w:p>
+      <w:pPr>
+        <w:pStyle w:val="ListParagraph"/>
+        <w:numPr>
+          <w:ilvl w:val="0"/>
+          <w:numId w:val="1"/>
+        </w:numPr>
+      </w:pPr>
+      <w:r>
+        <w:t>Mini Boss in Forest</w:t>
+      </w:r>
+    </w:p>
+    <w:p>
+      <w:pPr>
+        <w:pStyle w:val="ListParagraph"/>
+        <w:numPr>
+          <w:ilvl w:val="0"/>
+          <w:numId w:val="1"/>
+        </w:numPr>
+      </w:pPr>
+      <w:r>
+        <w:t>Mini Boss in Volcanic</w:t>
+      </w:r>
+    </w:p>
+    <w:p>
+      <w:pPr>
+        <w:pStyle w:val="ListParagraph"/>
+        <w:numPr>
+          <w:ilvl w:val="0"/>
+          <w:numId w:val="1"/>
+        </w:numPr>
+      </w:pPr>
+      <w:r>
+        <w:t>Mini Boss in Water</w:t>
+      </w:r>
+    </w:p>
+    <w:p>
+      <w:pPr>
+        <w:pStyle w:val="ListParagraph"/>
+        <w:numPr>
+          <w:ilvl w:val="0"/>
+          <w:numId w:val="1"/>
+        </w:numPr>
+      </w:pPr>
+      <w:r>
+        <w:t>Boss</w:t>
+      </w:r>
+      <w:r>
+        <w:t xml:space="preserve"> for Last Area</w:t>
+      </w:r>
+    </w:p>
+    <w:p>
+      <w:pPr>
+        <w:pStyle w:val="ListParagraph"/>
+        <w:numPr>
+          <w:ilvl w:val="0"/>
+          <w:numId w:val="1"/>
+        </w:numPr>
+      </w:pPr>
+      <w:r>
+        <w:t>Enem</w:t>
+      </w:r>
+      <w:r>
+        <w:t>ies</w:t>
+      </w:r>
+      <w:r>
+        <w:t xml:space="preserve"> for:</w:t>
+      </w:r>
+    </w:p>
+    <w:p>
+      <w:pPr>
+        <w:pStyle w:val="ListParagraph"/>
+        <w:numPr>
+          <w:ilvl w:val="1"/>
+          <w:numId w:val="1"/>
+        </w:numPr>
+      </w:pPr>
+      <w:r>
+        <w:t>Forest</w:t>
+      </w:r>
+    </w:p>
+    <w:p>
+      <w:pPr>
+        <w:pStyle w:val="ListParagraph"/>
+        <w:numPr>
+          <w:ilvl w:val="1"/>
+          <w:numId w:val="1"/>
+        </w:numPr>
+      </w:pPr>
+      <w:r>
+        <w:t>Lava</w:t>
+      </w:r>
+    </w:p>
+    <w:p>
+      <w:pPr>
+        <w:pStyle w:val="ListParagraph"/>
+        <w:numPr>
+          <w:ilvl w:val="1"/>
+          <w:numId w:val="1"/>
+        </w:numPr>
+      </w:pPr>
+      <w:r>
+        <w:t>Water</w:t>
+      </w:r>
+    </w:p>
+    <w:p>
+      <w:pPr>
+        <w:pStyle w:val="ListParagraph"/>
+        <w:numPr>
+          <w:ilvl w:val="0"/>
+          <w:numId w:val="1"/>
+        </w:numPr>
+      </w:pPr>
+      <w:r>
+        <w:t>Every Upgrade Item</w:t>
+      </w:r>
+    </w:p>
+    <w:p>
+      <w:pPr>
+        <w:pStyle w:val="ListParagraph"/>
+        <w:numPr>
+          <w:ilvl w:val="0"/>
+          <w:numId w:val="1"/>
+        </w:numPr>
+      </w:pPr>
+      <w:r>
+        <w:t>Item to Regenerate Player Health</w:t>
+      </w:r>
+      <w:r>
+        <w:t xml:space="preserve"> (Different Color for each)</w:t>
+      </w:r>
+    </w:p>
+    <w:p>
+      <w:pPr>
+        <w:pStyle w:val="ListParagraph"/>
+        <w:numPr>
+          <w:ilvl w:val="1"/>
+          <w:numId w:val="1"/>
+        </w:numPr>
+      </w:pPr>
+      <w:r>
+        <w:t>Small</w:t>
+      </w:r>
+    </w:p>
+    <w:p>
+      <w:pPr>
+        <w:pStyle w:val="ListParagraph"/>
+        <w:numPr>
+          <w:ilvl w:val="1"/>
+          <w:numId w:val="1"/>
+        </w:numPr>
+      </w:pPr>
+      <w:r>
+        <w:t>Medium</w:t>
+      </w:r>
+    </w:p>
+    <w:p>
+      <w:pPr>
+        <w:pStyle w:val="ListParagraph"/>
+        <w:numPr>
+          <w:ilvl w:val="1"/>
+          <w:numId w:val="1"/>
+        </w:numPr>
+      </w:pPr>
+      <w:r>
+        <w:t>Large</w:t>
+      </w:r>
+    </w:p>
+    <w:p>
+      <w:pPr>
+        <w:pStyle w:val="ListParagraph"/>
+        <w:numPr>
+          <w:ilvl w:val="0"/>
+          <w:numId w:val="1"/>
+        </w:numPr>
+      </w:pPr>
+      <w:r>
+        <w:t xml:space="preserve">Item to </w:t>
+      </w:r>
+      <w:r>
+        <w:t>Regenerate Missile Ammo</w:t>
+      </w:r>
+    </w:p>
+    <w:p>
+      <w:pPr>
+        <w:pStyle w:val="ListParagraph"/>
+        <w:numPr>
+          <w:ilvl w:val="0"/>
+          <w:numId w:val="1"/>
+        </w:numPr>
+      </w:pPr>
+      <w:r>
+        <w:t>All Areas:</w:t>
+      </w:r>
+    </w:p>
+    <w:p>
+      <w:pPr>
+        <w:pStyle w:val="ListParagraph"/>
+        <w:numPr>
+          <w:ilvl w:val="1"/>
+          <w:numId w:val="1"/>
+        </w:numPr>
+      </w:pPr>
+      <w:r>
+        <w:t>Main Area</w:t>
+      </w:r>
+    </w:p>
+    <w:p>
+      <w:pPr>
+        <w:pStyle w:val="ListParagraph"/>
+        <w:numPr>
+          <w:ilvl w:val="1"/>
+          <w:numId w:val="1"/>
+        </w:numPr>
+      </w:pPr>
+      <w:r>
+        <w:t>Volcanic, Water, and Forest Area</w:t>
+      </w:r>
+    </w:p>
+    <w:p>
+      <w:pPr>
+        <w:pStyle w:val="ListParagraph"/>
+        <w:numPr>
+          <w:ilvl w:val="1"/>
+          <w:numId w:val="1"/>
+        </w:numPr>
+      </w:pPr>
+      <w:r>
+        <w:t>Boss Area</w:t>
+      </w:r>
+    </w:p>
+    <w:p>
+      <w:r>
+        <w:t>Animations:</w:t>
+      </w:r>
+    </w:p>
+    <w:p>
+      <w:pPr>
+        <w:pStyle w:val="ListParagraph"/>
+        <w:numPr>
+          <w:ilvl w:val="0"/>
+          <w:numId w:val="1"/>
+        </w:numPr>
+      </w:pPr>
+      <w:r>
+        <w:t>Player (Walk, Extremely damaged, Jump)</w:t>
+      </w:r>
+    </w:p>
+    <w:p>
+      <w:pPr>
+        <w:pStyle w:val="ListParagraph"/>
+        <w:numPr>
+          <w:ilvl w:val="0"/>
+          <w:numId w:val="1"/>
+        </w:numPr>
+      </w:pPr>
+      <w:r>
+        <w:lastRenderedPageBreak/>
+        <w:t>Enemies (Walk, Hurt)</w:t>
+      </w:r>
+    </w:p>
+    <w:p>
+      <w:pPr>
+        <w:pStyle w:val="ListParagraph"/>
+        <w:numPr>
+          <w:ilvl w:val="0"/>
+          <w:numId w:val="1"/>
+        </w:numPr>
+      </w:pPr>
+      <w:r>
+        <w:t>Bosses (Movement, Hurt, Death)</w:t>
+      </w:r>
+    </w:p>
+    <w:p>
+      <w:r>
+        <w:t>Items Player can Collect:</w:t>
+      </w:r>
+    </w:p>
+    <w:p>
+      <w:pPr>
+        <w:pStyle w:val="ListParagraph"/>
+        <w:numPr>
+          <w:ilvl w:val="0"/>
+          <w:numId w:val="1"/>
+        </w:numPr>
+      </w:pPr>
+      <w:r>
+        <w:t>Upgrade Items</w:t>
+      </w:r>
+    </w:p>
+    <w:p>
+      <w:pPr>
+        <w:pStyle w:val="ListParagraph"/>
+        <w:numPr>
+          <w:ilvl w:val="0"/>
+          <w:numId w:val="1"/>
+        </w:numPr>
+      </w:pPr>
+      <w:r>
+        <w:t>Regenerate Health</w:t>
+      </w:r>
+    </w:p>
+    <w:p>
+      <w:pPr>
+        <w:pStyle w:val="ListParagraph"/>
+        <w:numPr>
+          <w:ilvl w:val="0"/>
+          <w:numId w:val="1"/>
+        </w:numPr>
+      </w:pPr>
+      <w:r>
+        <w:t>Regenerate Missile Ammo</w:t>
+      </w:r>
+    </w:p>
+    <w:p>
+      <w:pPr>
+        <w:pStyle w:val="ListParagraph"/>
+        <w:numPr>
+          <w:ilvl w:val="0"/>
+          <w:numId w:val="1"/>
+        </w:numPr>
+      </w:pPr>
+      <w:r>
+        <w:t>Energy Tanks</w:t>
+      </w:r>
+    </w:p>
+    <w:p>
+      <w:pPr>
+        <w:pStyle w:val="ListParagraph"/>
+        <w:numPr>
+          <w:ilvl w:val="0"/>
+          <w:numId w:val="1"/>
+        </w:numPr>
+      </w:pPr>
+      <w:r>
+        <w:t>Missile Expansion</w:t>
+      </w:r>
+    </w:p>
+    <w:p>
+      <w:r>
+        <w:t>Sound Effects:</w:t>
+      </w:r>
+    </w:p>
+    <w:p>
+      <w:pPr>
+        <w:pStyle w:val="ListParagraph"/>
+        <w:numPr>
+          <w:ilvl w:val="0"/>
+          <w:numId w:val="1"/>
+        </w:numPr>
+      </w:pPr>
+      <w:r>
+        <w:t xml:space="preserve">Arm Cannon </w:t>
+      </w:r>
+      <w:r>
+        <w:t>Shoot</w:t>
+      </w:r>
+    </w:p>
+    <w:p>
+      <w:pPr>
+        <w:pStyle w:val="ListParagraph"/>
+        <w:numPr>
+          <w:ilvl w:val="1"/>
+          <w:numId w:val="1"/>
+        </w:numPr>
+      </w:pPr>
+      <w:r>
+        <w:t>Normal</w:t>
+      </w:r>
+    </w:p>
+    <w:p>
+      <w:pPr>
+        <w:pStyle w:val="ListParagraph"/>
+        <w:numPr>
+          <w:ilvl w:val="1"/>
+          <w:numId w:val="1"/>
+        </w:numPr>
+      </w:pPr>
+      <w:r>
+        <w:t>Water</w:t>
+      </w:r>
+    </w:p>
+    <w:p>
+      <w:pPr>
+        <w:pStyle w:val="ListParagraph"/>
+        <w:numPr>
+          <w:ilvl w:val="1"/>
+          <w:numId w:val="1"/>
+        </w:numPr>
+      </w:pPr>
+      <w:r>
+        <w:t>Electric</w:t>
+      </w:r>
+    </w:p>
+    <w:p>
+      <w:pPr>
+        <w:pStyle w:val="ListParagraph"/>
+        <w:numPr>
+          <w:ilvl w:val="1"/>
+          <w:numId w:val="1"/>
+        </w:numPr>
+      </w:pPr>
+      <w:r>
+        <w:t>Fire</w:t>
       </w:r>
       <w:bookmarkStart w:id="0" w:name="_GoBack"/>
       <w:bookmarkEnd w:id="0"/>
-      <w:r>
-        <w:t>aria</w:t>
+    </w:p>
+    <w:p>
+      <w:pPr>
+        <w:pStyle w:val="ListParagraph"/>
+        <w:numPr>
+          <w:ilvl w:val="0"/>
+          <w:numId w:val="1"/>
+        </w:numPr>
+      </w:pPr>
+      <w:r>
+        <w:t>Jump</w:t>
+      </w:r>
+    </w:p>
+    <w:p>
+      <w:pPr>
+        <w:pStyle w:val="ListParagraph"/>
+        <w:numPr>
+          <w:ilvl w:val="0"/>
+          <w:numId w:val="1"/>
+        </w:numPr>
+      </w:pPr>
+      <w:r>
+        <w:t>Upgrade Pick Up</w:t>
+      </w:r>
+      <w:r>
+        <w:t xml:space="preserve"> (Make it sound special)</w:t>
+      </w:r>
+    </w:p>
+    <w:p>
+      <w:pPr>
+        <w:pStyle w:val="ListParagraph"/>
+        <w:numPr>
+          <w:ilvl w:val="0"/>
+          <w:numId w:val="1"/>
+        </w:numPr>
+      </w:pPr>
+      <w:r>
+        <w:t>Item Pick</w:t>
+      </w:r>
+      <w:r>
+        <w:t>up</w:t>
+      </w:r>
+    </w:p>
+    <w:p>
+      <w:pPr>
+        <w:pStyle w:val="ListParagraph"/>
+        <w:numPr>
+          <w:ilvl w:val="0"/>
+          <w:numId w:val="1"/>
+        </w:numPr>
+      </w:pPr>
+      <w:r>
+        <w:t>Enemy D</w:t>
+      </w:r>
+      <w:r>
+        <w:t>eath</w:t>
+      </w:r>
+      <w:r>
+        <w:t>, Hurt, Attack</w:t>
+      </w:r>
+    </w:p>
+    <w:p>
+      <w:pPr>
+        <w:pStyle w:val="ListParagraph"/>
+        <w:numPr>
+          <w:ilvl w:val="0"/>
+          <w:numId w:val="1"/>
+        </w:numPr>
+      </w:pPr>
+      <w:r>
+        <w:t>Death</w:t>
+      </w:r>
+      <w:r>
+        <w:t>, Hurt, Attack</w:t>
+      </w:r>
+      <w:r>
+        <w:t xml:space="preserve"> For:</w:t>
+      </w:r>
+    </w:p>
+    <w:p>
+      <w:pPr>
+        <w:pStyle w:val="ListParagraph"/>
+        <w:numPr>
+          <w:ilvl w:val="1"/>
+          <w:numId w:val="1"/>
+        </w:numPr>
+      </w:pPr>
+      <w:r>
+        <w:t xml:space="preserve">Mini </w:t>
+      </w:r>
+      <w:r>
+        <w:t>Boss in Forest</w:t>
+      </w:r>
+    </w:p>
+    <w:p>
+      <w:pPr>
+        <w:pStyle w:val="ListParagraph"/>
+        <w:numPr>
+          <w:ilvl w:val="1"/>
+          <w:numId w:val="1"/>
+        </w:numPr>
+      </w:pPr>
+      <w:r>
+        <w:t xml:space="preserve">Mini </w:t>
+      </w:r>
+      <w:r>
+        <w:t>Boss in Volcanic</w:t>
+      </w:r>
+    </w:p>
+    <w:p>
+      <w:pPr>
+        <w:pStyle w:val="ListParagraph"/>
+        <w:numPr>
+          <w:ilvl w:val="1"/>
+          <w:numId w:val="1"/>
+        </w:numPr>
+      </w:pPr>
+      <w:r>
+        <w:t xml:space="preserve">Mini </w:t>
+      </w:r>
+      <w:r>
+        <w:t xml:space="preserve">Boss in </w:t>
+      </w:r>
+      <w:r>
+        <w:t>Water</w:t>
+      </w:r>
+    </w:p>
+    <w:p>
+      <w:pPr>
+        <w:pStyle w:val="ListParagraph"/>
+        <w:numPr>
+          <w:ilvl w:val="1"/>
+          <w:numId w:val="1"/>
+        </w:numPr>
+      </w:pPr>
+      <w:r>
+        <w:t>Boss in Last Area</w:t>
+      </w:r>
+    </w:p>
+    <w:p>
+      <w:r>
+        <w:t>Enemy Types:</w:t>
+      </w:r>
+    </w:p>
+    <w:p>
+      <w:pPr>
+        <w:pStyle w:val="ListParagraph"/>
+        <w:numPr>
+          <w:ilvl w:val="0"/>
+          <w:numId w:val="1"/>
+        </w:numPr>
+      </w:pPr>
+      <w:r>
+        <w:t>Grass</w:t>
+      </w:r>
+      <w:r>
+        <w:t xml:space="preserve"> (Weakness: Fire)</w:t>
+      </w:r>
+    </w:p>
+    <w:p>
+      <w:pPr>
+        <w:pStyle w:val="ListParagraph"/>
+        <w:numPr>
+          <w:ilvl w:val="0"/>
+          <w:numId w:val="1"/>
+        </w:numPr>
+      </w:pPr>
+      <w:r>
+        <w:t>Fire</w:t>
+      </w:r>
+      <w:r>
+        <w:t xml:space="preserve"> (Weakness: Water)</w:t>
+      </w:r>
+    </w:p>
+    <w:p>
+      <w:pPr>
+        <w:pStyle w:val="ListParagraph"/>
+        <w:numPr>
+          <w:ilvl w:val="0"/>
+          <w:numId w:val="1"/>
+        </w:numPr>
+      </w:pPr>
+      <w:r>
+        <w:t>Water</w:t>
+      </w:r>
+      <w:r>
+        <w:t xml:space="preserve"> (Weakness: Electric)</w:t>
+      </w:r>
+    </w:p>
+    <w:p>
+      <w:r>
+        <w:t>Upgrades:</w:t>
+      </w:r>
+    </w:p>
+    <w:p>
+      <w:pPr>
+        <w:pStyle w:val="ListParagraph"/>
+        <w:numPr>
+          <w:ilvl w:val="0"/>
+          <w:numId w:val="1"/>
+        </w:numPr>
+      </w:pPr>
+      <w:r>
+        <w:t>Transform into small ball</w:t>
+      </w:r>
+      <w:r>
+        <w:t xml:space="preserve"> (Morph Ball)</w:t>
+      </w:r>
+    </w:p>
+    <w:p>
+      <w:pPr>
+        <w:pStyle w:val="ListParagraph"/>
+        <w:numPr>
+          <w:ilvl w:val="0"/>
+          <w:numId w:val="1"/>
+        </w:numPr>
+      </w:pPr>
+      <w:r>
+        <w:t xml:space="preserve">Ball </w:t>
+      </w:r>
+      <w:r>
+        <w:t>B</w:t>
+      </w:r>
+      <w:r>
+        <w:t>omb</w:t>
+      </w:r>
+    </w:p>
+    <w:p>
+      <w:pPr>
+        <w:pStyle w:val="ListParagraph"/>
+        <w:numPr>
+          <w:ilvl w:val="0"/>
+          <w:numId w:val="1"/>
+        </w:numPr>
+      </w:pPr>
+      <w:r>
+        <w:t>Spring Ball</w:t>
+      </w:r>
+    </w:p>
+    <w:p>
+      <w:pPr>
+        <w:pStyle w:val="ListParagraph"/>
+        <w:numPr>
+          <w:ilvl w:val="0"/>
+          <w:numId w:val="1"/>
+        </w:numPr>
+      </w:pPr>
+      <w:r>
+        <w:t>3 Gun types</w:t>
+      </w:r>
+    </w:p>
+    <w:p>
+      <w:pPr>
+        <w:pStyle w:val="ListParagraph"/>
+        <w:numPr>
+          <w:ilvl w:val="1"/>
+          <w:numId w:val="1"/>
+        </w:numPr>
+      </w:pPr>
+      <w:r>
+        <w:t>Fire</w:t>
+      </w:r>
+    </w:p>
+    <w:p>
+      <w:pPr>
+        <w:pStyle w:val="ListParagraph"/>
+        <w:numPr>
+          <w:ilvl w:val="1"/>
+          <w:numId w:val="1"/>
+        </w:numPr>
+      </w:pPr>
+      <w:r>
+        <w:t>Water</w:t>
+      </w:r>
+    </w:p>
+    <w:p>
+      <w:pPr>
+        <w:pStyle w:val="ListParagraph"/>
+        <w:numPr>
+          <w:ilvl w:val="1"/>
+          <w:numId w:val="1"/>
+        </w:numPr>
+      </w:pPr>
+      <w:r>
+        <w:t>Electric</w:t>
+      </w:r>
+    </w:p>
+    <w:p>
+      <w:pPr>
+        <w:pStyle w:val="ListParagraph"/>
+        <w:numPr>
+          <w:ilvl w:val="0"/>
+          <w:numId w:val="1"/>
+        </w:numPr>
+      </w:pPr>
+      <w:r>
+        <w:t>Double Jump</w:t>
+      </w:r>
+    </w:p>
+    <w:p>
+      <w:pPr>
+        <w:pStyle w:val="ListParagraph"/>
+        <w:numPr>
+          <w:ilvl w:val="0"/>
+          <w:numId w:val="1"/>
+        </w:numPr>
+      </w:pPr>
+      <w:r>
+        <w:t>Missile</w:t>
+      </w:r>
+    </w:p>
+    <w:p>
+      <w:pPr>
+        <w:pStyle w:val="ListParagraph"/>
+        <w:numPr>
+          <w:ilvl w:val="0"/>
+          <w:numId w:val="1"/>
+        </w:numPr>
+      </w:pPr>
+      <w:r>
+        <w:t>Suit</w:t>
+      </w:r>
+      <w:r>
+        <w:t xml:space="preserve"> that lets player walk around water freely (Gravity Suit)</w:t>
+      </w:r>
+    </w:p>
+    <w:p>
+      <w:pPr>
+        <w:pStyle w:val="ListParagraph"/>
+        <w:numPr>
+          <w:ilvl w:val="0"/>
+          <w:numId w:val="1"/>
+        </w:numPr>
+      </w:pPr>
+      <w:r>
+        <w:t xml:space="preserve">Suit to Resist </w:t>
+      </w:r>
+      <w:r>
+        <w:t>Extreme Temperatures</w:t>
+      </w:r>
+      <w:r>
+        <w:t xml:space="preserve"> (</w:t>
+      </w:r>
+      <w:proofErr w:type="spellStart"/>
+      <w:r>
+        <w:t>Varia</w:t>
       </w:r>
       <w:proofErr w:type="spellEnd"/>
       <w:r>
@@ -192,749 +973,7 @@
         </w:numPr>
       </w:pPr>
       <w:r>
-        <w:t>Attachment to Walk Freely on water</w:t>
-      </w:r>
-      <w:r>
-        <w:t xml:space="preserve"> (Gravity Suit)</w:t>
-      </w:r>
-    </w:p>
-    <w:p>
-      <w:pPr>
-        <w:pStyle w:val="ListParagraph"/>
-        <w:numPr>
-          <w:ilvl w:val="0"/>
-          <w:numId w:val="1"/>
-        </w:numPr>
-      </w:pPr>
-      <w:r>
-        <w:t>Arm Cannon?</w:t>
-      </w:r>
-    </w:p>
-    <w:p>
-      <w:pPr>
-        <w:pStyle w:val="ListParagraph"/>
-        <w:numPr>
-          <w:ilvl w:val="0"/>
-          <w:numId w:val="1"/>
-        </w:numPr>
-      </w:pPr>
-      <w:r>
-        <w:t>Mini Boss in Forest</w:t>
-      </w:r>
-    </w:p>
-    <w:p>
-      <w:pPr>
-        <w:pStyle w:val="ListParagraph"/>
-        <w:numPr>
-          <w:ilvl w:val="0"/>
-          <w:numId w:val="1"/>
-        </w:numPr>
-      </w:pPr>
-      <w:r>
-        <w:t>Mini Boss in Volcanic</w:t>
-      </w:r>
-    </w:p>
-    <w:p>
-      <w:pPr>
-        <w:pStyle w:val="ListParagraph"/>
-        <w:numPr>
-          <w:ilvl w:val="0"/>
-          <w:numId w:val="1"/>
-        </w:numPr>
-      </w:pPr>
-      <w:r>
-        <w:t>Mini Boss in Water</w:t>
-      </w:r>
-    </w:p>
-    <w:p>
-      <w:pPr>
-        <w:pStyle w:val="ListParagraph"/>
-        <w:numPr>
-          <w:ilvl w:val="0"/>
-          <w:numId w:val="1"/>
-        </w:numPr>
-      </w:pPr>
-      <w:r>
-        <w:t>Boss</w:t>
-      </w:r>
-      <w:r>
-        <w:t xml:space="preserve"> for Last Area</w:t>
-      </w:r>
-    </w:p>
-    <w:p>
-      <w:pPr>
-        <w:pStyle w:val="ListParagraph"/>
-        <w:numPr>
-          <w:ilvl w:val="0"/>
-          <w:numId w:val="1"/>
-        </w:numPr>
-      </w:pPr>
-      <w:r>
-        <w:t>Enem</w:t>
-      </w:r>
-      <w:r>
-        <w:t>ies</w:t>
-      </w:r>
-      <w:r>
-        <w:t xml:space="preserve"> for:</w:t>
-      </w:r>
-    </w:p>
-    <w:p>
-      <w:pPr>
-        <w:pStyle w:val="ListParagraph"/>
-        <w:numPr>
-          <w:ilvl w:val="1"/>
-          <w:numId w:val="1"/>
-        </w:numPr>
-      </w:pPr>
-      <w:r>
-        <w:t>Forest</w:t>
-      </w:r>
-    </w:p>
-    <w:p>
-      <w:pPr>
-        <w:pStyle w:val="ListParagraph"/>
-        <w:numPr>
-          <w:ilvl w:val="1"/>
-          <w:numId w:val="1"/>
-        </w:numPr>
-      </w:pPr>
-      <w:r>
-        <w:t>Lava</w:t>
-      </w:r>
-    </w:p>
-    <w:p>
-      <w:pPr>
-        <w:pStyle w:val="ListParagraph"/>
-        <w:numPr>
-          <w:ilvl w:val="1"/>
-          <w:numId w:val="1"/>
-        </w:numPr>
-      </w:pPr>
-      <w:r>
-        <w:t>Water</w:t>
-      </w:r>
-    </w:p>
-    <w:p>
-      <w:pPr>
-        <w:pStyle w:val="ListParagraph"/>
-        <w:numPr>
-          <w:ilvl w:val="0"/>
-          <w:numId w:val="1"/>
-        </w:numPr>
-      </w:pPr>
-      <w:r>
-        <w:t>Every Upgrade Item</w:t>
-      </w:r>
-    </w:p>
-    <w:p>
-      <w:pPr>
-        <w:pStyle w:val="ListParagraph"/>
-        <w:numPr>
-          <w:ilvl w:val="0"/>
-          <w:numId w:val="1"/>
-        </w:numPr>
-      </w:pPr>
-      <w:r>
-        <w:t>Item to Regenerate Player Health</w:t>
-      </w:r>
-      <w:r>
-        <w:t xml:space="preserve"> (Different Color for each)</w:t>
-      </w:r>
-    </w:p>
-    <w:p>
-      <w:pPr>
-        <w:pStyle w:val="ListParagraph"/>
-        <w:numPr>
-          <w:ilvl w:val="1"/>
-          <w:numId w:val="1"/>
-        </w:numPr>
-      </w:pPr>
-      <w:r>
-        <w:t>Small</w:t>
-      </w:r>
-    </w:p>
-    <w:p>
-      <w:pPr>
-        <w:pStyle w:val="ListParagraph"/>
-        <w:numPr>
-          <w:ilvl w:val="1"/>
-          <w:numId w:val="1"/>
-        </w:numPr>
-      </w:pPr>
-      <w:r>
-        <w:t>Medium</w:t>
-      </w:r>
-    </w:p>
-    <w:p>
-      <w:pPr>
-        <w:pStyle w:val="ListParagraph"/>
-        <w:numPr>
-          <w:ilvl w:val="1"/>
-          <w:numId w:val="1"/>
-        </w:numPr>
-      </w:pPr>
-      <w:r>
-        <w:t>Large</w:t>
-      </w:r>
-    </w:p>
-    <w:p>
-      <w:pPr>
-        <w:pStyle w:val="ListParagraph"/>
-        <w:numPr>
-          <w:ilvl w:val="0"/>
-          <w:numId w:val="1"/>
-        </w:numPr>
-      </w:pPr>
-      <w:r>
-        <w:t xml:space="preserve">Item to </w:t>
-      </w:r>
-      <w:r>
-        <w:t>Regenerate Missile Ammo</w:t>
-      </w:r>
-    </w:p>
-    <w:p>
-      <w:pPr>
-        <w:pStyle w:val="ListParagraph"/>
-        <w:numPr>
-          <w:ilvl w:val="0"/>
-          <w:numId w:val="1"/>
-        </w:numPr>
-      </w:pPr>
-      <w:r>
-        <w:t>All Areas:</w:t>
-      </w:r>
-    </w:p>
-    <w:p>
-      <w:pPr>
-        <w:pStyle w:val="ListParagraph"/>
-        <w:numPr>
-          <w:ilvl w:val="1"/>
-          <w:numId w:val="1"/>
-        </w:numPr>
-      </w:pPr>
-      <w:r>
-        <w:t>Main Area</w:t>
-      </w:r>
-    </w:p>
-    <w:p>
-      <w:pPr>
-        <w:pStyle w:val="ListParagraph"/>
-        <w:numPr>
-          <w:ilvl w:val="1"/>
-          <w:numId w:val="1"/>
-        </w:numPr>
-      </w:pPr>
-      <w:r>
-        <w:t>Volcanic, Water, and Forest Area</w:t>
-      </w:r>
-    </w:p>
-    <w:p>
-      <w:pPr>
-        <w:pStyle w:val="ListParagraph"/>
-        <w:numPr>
-          <w:ilvl w:val="1"/>
-          <w:numId w:val="1"/>
-        </w:numPr>
-      </w:pPr>
-      <w:r>
-        <w:t>Boss Area</w:t>
-      </w:r>
-    </w:p>
-    <w:p>
-      <w:r>
-        <w:t>Items Player can Collect:</w:t>
-      </w:r>
-    </w:p>
-    <w:p>
-      <w:pPr>
-        <w:pStyle w:val="ListParagraph"/>
-        <w:numPr>
-          <w:ilvl w:val="0"/>
-          <w:numId w:val="1"/>
-        </w:numPr>
-      </w:pPr>
-      <w:r>
-        <w:t>Upgrade Items</w:t>
-      </w:r>
-    </w:p>
-    <w:p>
-      <w:pPr>
-        <w:pStyle w:val="ListParagraph"/>
-        <w:numPr>
-          <w:ilvl w:val="0"/>
-          <w:numId w:val="1"/>
-        </w:numPr>
-      </w:pPr>
-      <w:r>
         <w:lastRenderedPageBreak/>
-        <w:t>Regenerate Health</w:t>
-      </w:r>
-    </w:p>
-    <w:p>
-      <w:pPr>
-        <w:pStyle w:val="ListParagraph"/>
-        <w:numPr>
-          <w:ilvl w:val="0"/>
-          <w:numId w:val="1"/>
-        </w:numPr>
-      </w:pPr>
-      <w:r>
-        <w:t>Regenerate Missile Ammo</w:t>
-      </w:r>
-    </w:p>
-    <w:p>
-      <w:pPr>
-        <w:pStyle w:val="ListParagraph"/>
-        <w:numPr>
-          <w:ilvl w:val="0"/>
-          <w:numId w:val="1"/>
-        </w:numPr>
-      </w:pPr>
-      <w:r>
-        <w:t>Energy Tanks</w:t>
-      </w:r>
-    </w:p>
-    <w:p>
-      <w:pPr>
-        <w:pStyle w:val="ListParagraph"/>
-        <w:numPr>
-          <w:ilvl w:val="0"/>
-          <w:numId w:val="1"/>
-        </w:numPr>
-      </w:pPr>
-      <w:r>
-        <w:t>Missile Expansion</w:t>
-      </w:r>
-    </w:p>
-    <w:p>
-      <w:r>
-        <w:t>Sound Effects:</w:t>
-      </w:r>
-    </w:p>
-    <w:p>
-      <w:pPr>
-        <w:pStyle w:val="ListParagraph"/>
-        <w:numPr>
-          <w:ilvl w:val="0"/>
-          <w:numId w:val="1"/>
-        </w:numPr>
-      </w:pPr>
-      <w:r>
-        <w:t xml:space="preserve">Arm Cannon </w:t>
-      </w:r>
-      <w:r>
-        <w:t>Shoot</w:t>
-      </w:r>
-    </w:p>
-    <w:p>
-      <w:pPr>
-        <w:pStyle w:val="ListParagraph"/>
-        <w:numPr>
-          <w:ilvl w:val="1"/>
-          <w:numId w:val="1"/>
-        </w:numPr>
-      </w:pPr>
-      <w:r>
-        <w:t>Normal</w:t>
-      </w:r>
-    </w:p>
-    <w:p>
-      <w:pPr>
-        <w:pStyle w:val="ListParagraph"/>
-        <w:numPr>
-          <w:ilvl w:val="1"/>
-          <w:numId w:val="1"/>
-        </w:numPr>
-      </w:pPr>
-      <w:r>
-        <w:t>Water</w:t>
-      </w:r>
-    </w:p>
-    <w:p>
-      <w:pPr>
-        <w:pStyle w:val="ListParagraph"/>
-        <w:numPr>
-          <w:ilvl w:val="1"/>
-          <w:numId w:val="1"/>
-        </w:numPr>
-      </w:pPr>
-      <w:r>
-        <w:t>Electric</w:t>
-      </w:r>
-    </w:p>
-    <w:p>
-      <w:pPr>
-        <w:pStyle w:val="ListParagraph"/>
-        <w:numPr>
-          <w:ilvl w:val="1"/>
-          <w:numId w:val="1"/>
-        </w:numPr>
-      </w:pPr>
-      <w:r>
-        <w:t>Fire</w:t>
-      </w:r>
-    </w:p>
-    <w:p>
-      <w:pPr>
-        <w:pStyle w:val="ListParagraph"/>
-        <w:numPr>
-          <w:ilvl w:val="0"/>
-          <w:numId w:val="1"/>
-        </w:numPr>
-      </w:pPr>
-      <w:r>
-        <w:t>Jump</w:t>
-      </w:r>
-    </w:p>
-    <w:p>
-      <w:pPr>
-        <w:pStyle w:val="ListParagraph"/>
-        <w:numPr>
-          <w:ilvl w:val="0"/>
-          <w:numId w:val="1"/>
-        </w:numPr>
-      </w:pPr>
-      <w:r>
-        <w:t>Upgrade Pick Up</w:t>
-      </w:r>
-      <w:r>
-        <w:t xml:space="preserve"> (Make it sound special)</w:t>
-      </w:r>
-    </w:p>
-    <w:p>
-      <w:pPr>
-        <w:pStyle w:val="ListParagraph"/>
-        <w:numPr>
-          <w:ilvl w:val="0"/>
-          <w:numId w:val="1"/>
-        </w:numPr>
-      </w:pPr>
-      <w:r>
-        <w:t>Item Pick</w:t>
-      </w:r>
-      <w:r>
-        <w:t>up</w:t>
-      </w:r>
-    </w:p>
-    <w:p>
-      <w:pPr>
-        <w:pStyle w:val="ListParagraph"/>
-        <w:numPr>
-          <w:ilvl w:val="0"/>
-          <w:numId w:val="1"/>
-        </w:numPr>
-      </w:pPr>
-      <w:r>
-        <w:t>Enemy D</w:t>
-      </w:r>
-      <w:r>
-        <w:t>eath</w:t>
-      </w:r>
-      <w:r>
-        <w:t>, Hurt, Attack</w:t>
-      </w:r>
-    </w:p>
-    <w:p>
-      <w:pPr>
-        <w:pStyle w:val="ListParagraph"/>
-        <w:numPr>
-          <w:ilvl w:val="0"/>
-          <w:numId w:val="1"/>
-        </w:numPr>
-      </w:pPr>
-      <w:r>
-        <w:t>Death</w:t>
-      </w:r>
-      <w:r>
-        <w:t>, Hurt, Attack</w:t>
-      </w:r>
-      <w:r>
-        <w:t xml:space="preserve"> For:</w:t>
-      </w:r>
-    </w:p>
-    <w:p>
-      <w:pPr>
-        <w:pStyle w:val="ListParagraph"/>
-        <w:numPr>
-          <w:ilvl w:val="1"/>
-          <w:numId w:val="1"/>
-        </w:numPr>
-      </w:pPr>
-      <w:r>
-        <w:t xml:space="preserve">Mini </w:t>
-      </w:r>
-      <w:r>
-        <w:t>Boss in Forest</w:t>
-      </w:r>
-    </w:p>
-    <w:p>
-      <w:pPr>
-        <w:pStyle w:val="ListParagraph"/>
-        <w:numPr>
-          <w:ilvl w:val="1"/>
-          <w:numId w:val="1"/>
-        </w:numPr>
-      </w:pPr>
-      <w:r>
-        <w:t xml:space="preserve">Mini </w:t>
-      </w:r>
-      <w:r>
-        <w:t>Boss in Volcanic</w:t>
-      </w:r>
-    </w:p>
-    <w:p>
-      <w:pPr>
-        <w:pStyle w:val="ListParagraph"/>
-        <w:numPr>
-          <w:ilvl w:val="1"/>
-          <w:numId w:val="1"/>
-        </w:numPr>
-      </w:pPr>
-      <w:r>
-        <w:t xml:space="preserve">Mini </w:t>
-      </w:r>
-      <w:r>
-        <w:t xml:space="preserve">Boss in </w:t>
-      </w:r>
-      <w:r>
-        <w:t>Water</w:t>
-      </w:r>
-    </w:p>
-    <w:p>
-      <w:pPr>
-        <w:pStyle w:val="ListParagraph"/>
-        <w:numPr>
-          <w:ilvl w:val="1"/>
-          <w:numId w:val="1"/>
-        </w:numPr>
-      </w:pPr>
-      <w:r>
-        <w:t>Boss in Last Area</w:t>
-      </w:r>
-    </w:p>
-    <w:p>
-      <w:r>
-        <w:t>Enemy Types:</w:t>
-      </w:r>
-    </w:p>
-    <w:p>
-      <w:pPr>
-        <w:pStyle w:val="ListParagraph"/>
-        <w:numPr>
-          <w:ilvl w:val="0"/>
-          <w:numId w:val="1"/>
-        </w:numPr>
-      </w:pPr>
-      <w:r>
-        <w:t>Grass</w:t>
-      </w:r>
-      <w:r>
-        <w:t xml:space="preserve"> (Weakness: Fire)</w:t>
-      </w:r>
-    </w:p>
-    <w:p>
-      <w:pPr>
-        <w:pStyle w:val="ListParagraph"/>
-        <w:numPr>
-          <w:ilvl w:val="0"/>
-          <w:numId w:val="1"/>
-        </w:numPr>
-      </w:pPr>
-      <w:r>
-        <w:t>Fire</w:t>
-      </w:r>
-      <w:r>
-        <w:t xml:space="preserve"> (Weakness: Water)</w:t>
-      </w:r>
-    </w:p>
-    <w:p>
-      <w:pPr>
-        <w:pStyle w:val="ListParagraph"/>
-        <w:numPr>
-          <w:ilvl w:val="0"/>
-          <w:numId w:val="1"/>
-        </w:numPr>
-      </w:pPr>
-      <w:r>
-        <w:t>Water</w:t>
-      </w:r>
-      <w:r>
-        <w:t xml:space="preserve"> (Weakness: Electric)</w:t>
-      </w:r>
-    </w:p>
-    <w:p>
-      <w:r>
-        <w:t>Upgrades:</w:t>
-      </w:r>
-    </w:p>
-    <w:p>
-      <w:pPr>
-        <w:pStyle w:val="ListParagraph"/>
-        <w:numPr>
-          <w:ilvl w:val="0"/>
-          <w:numId w:val="1"/>
-        </w:numPr>
-      </w:pPr>
-      <w:r>
-        <w:t>Transform into small ball</w:t>
-      </w:r>
-      <w:r>
-        <w:t xml:space="preserve"> (Morph Ball)</w:t>
-      </w:r>
-    </w:p>
-    <w:p>
-      <w:pPr>
-        <w:pStyle w:val="ListParagraph"/>
-        <w:numPr>
-          <w:ilvl w:val="0"/>
-          <w:numId w:val="1"/>
-        </w:numPr>
-      </w:pPr>
-      <w:r>
-        <w:t xml:space="preserve">Ball </w:t>
-      </w:r>
-      <w:r>
-        <w:t>B</w:t>
-      </w:r>
-      <w:r>
-        <w:t>omb</w:t>
-      </w:r>
-    </w:p>
-    <w:p>
-      <w:pPr>
-        <w:pStyle w:val="ListParagraph"/>
-        <w:numPr>
-          <w:ilvl w:val="0"/>
-          <w:numId w:val="1"/>
-        </w:numPr>
-      </w:pPr>
-      <w:r>
-        <w:t>Spring Ball</w:t>
-      </w:r>
-    </w:p>
-    <w:p>
-      <w:pPr>
-        <w:pStyle w:val="ListParagraph"/>
-        <w:numPr>
-          <w:ilvl w:val="0"/>
-          <w:numId w:val="1"/>
-        </w:numPr>
-      </w:pPr>
-      <w:r>
-        <w:t>3 Gun types</w:t>
-      </w:r>
-    </w:p>
-    <w:p>
-      <w:pPr>
-        <w:pStyle w:val="ListParagraph"/>
-        <w:numPr>
-          <w:ilvl w:val="1"/>
-          <w:numId w:val="1"/>
-        </w:numPr>
-      </w:pPr>
-      <w:r>
-        <w:t>Fire</w:t>
-      </w:r>
-    </w:p>
-    <w:p>
-      <w:pPr>
-        <w:pStyle w:val="ListParagraph"/>
-        <w:numPr>
-          <w:ilvl w:val="1"/>
-          <w:numId w:val="1"/>
-        </w:numPr>
-      </w:pPr>
-      <w:r>
-        <w:t>Water</w:t>
-      </w:r>
-    </w:p>
-    <w:p>
-      <w:pPr>
-        <w:pStyle w:val="ListParagraph"/>
-        <w:numPr>
-          <w:ilvl w:val="1"/>
-          <w:numId w:val="1"/>
-        </w:numPr>
-      </w:pPr>
-      <w:r>
-        <w:t>Electric</w:t>
-      </w:r>
-    </w:p>
-    <w:p>
-      <w:pPr>
-        <w:pStyle w:val="ListParagraph"/>
-        <w:numPr>
-          <w:ilvl w:val="0"/>
-          <w:numId w:val="1"/>
-        </w:numPr>
-      </w:pPr>
-      <w:r>
-        <w:t>Double Jump</w:t>
-      </w:r>
-    </w:p>
-    <w:p>
-      <w:pPr>
-        <w:pStyle w:val="ListParagraph"/>
-        <w:numPr>
-          <w:ilvl w:val="0"/>
-          <w:numId w:val="1"/>
-        </w:numPr>
-      </w:pPr>
-      <w:r>
-        <w:t>Missile</w:t>
-      </w:r>
-    </w:p>
-    <w:p>
-      <w:pPr>
-        <w:pStyle w:val="ListParagraph"/>
-        <w:numPr>
-          <w:ilvl w:val="0"/>
-          <w:numId w:val="1"/>
-        </w:numPr>
-      </w:pPr>
-      <w:r>
-        <w:t>Suit</w:t>
-      </w:r>
-      <w:r>
-        <w:t xml:space="preserve"> that lets player walk around water freely (Gravity Suit)</w:t>
-      </w:r>
-    </w:p>
-    <w:p>
-      <w:pPr>
-        <w:pStyle w:val="ListParagraph"/>
-        <w:numPr>
-          <w:ilvl w:val="0"/>
-          <w:numId w:val="1"/>
-        </w:numPr>
-      </w:pPr>
-      <w:r>
-        <w:t xml:space="preserve">Suit to Resist </w:t>
-      </w:r>
-      <w:r>
-        <w:t>Extreme Temperatures</w:t>
-      </w:r>
-      <w:r>
-        <w:t xml:space="preserve"> (</w:t>
-      </w:r>
-      <w:proofErr w:type="spellStart"/>
-      <w:r>
-        <w:t>Varia</w:t>
-      </w:r>
-      <w:proofErr w:type="spellEnd"/>
-      <w:r>
-        <w:t xml:space="preserve"> Suit)</w:t>
-      </w:r>
-    </w:p>
-    <w:p>
-      <w:pPr>
-        <w:pStyle w:val="ListParagraph"/>
-        <w:numPr>
-          <w:ilvl w:val="0"/>
-          <w:numId w:val="1"/>
-        </w:numPr>
-      </w:pPr>
-      <w:r>
         <w:t>Energy Tank * 6</w:t>
       </w:r>
     </w:p>
@@ -965,7 +1004,6 @@
         </w:numPr>
       </w:pPr>
       <w:r>
-        <w:lastRenderedPageBreak/>
         <w:t>Area 1 (Forest)</w:t>
       </w:r>
     </w:p>

</xml_diff>